<commit_message>
Inizio implementazione + modifiche UC4 + correzioni varie file Astah
</commit_message>
<xml_diff>
--- a/ITERAZIONE 2/SSD e CONTRATTI/Iterazione 2.docx
+++ b/ITERAZIONE 2/SSD e CONTRATTI/Iterazione 2.docx
@@ -7250,7 +7250,21 @@
                 <w:sz w:val="28"/>
                 <w:szCs w:val="28"/>
               </w:rPr>
-              <w:t>, fornendone il codice.</w:t>
+              <w:t>, fornendone il codice</w:t>
+            </w:r>
+            <w:r>
+              <w:rPr>
+                <w:sz w:val="28"/>
+                <w:szCs w:val="28"/>
+              </w:rPr>
+              <w:t xml:space="preserve"> e la categoria</w:t>
+            </w:r>
+            <w:r>
+              <w:rPr>
+                <w:sz w:val="28"/>
+                <w:szCs w:val="28"/>
+              </w:rPr>
+              <w:t>.</w:t>
             </w:r>
           </w:p>
           <w:p>
@@ -7292,6 +7306,8 @@
               </w:rPr>
               <w:t>L’amministratore fornisce al sistema la quantità di copie da inserire.</w:t>
             </w:r>
+            <w:bookmarkStart w:id="6" w:name="_GoBack"/>
+            <w:bookmarkEnd w:id="6"/>
           </w:p>
           <w:p>
             <w:pPr>
@@ -8052,7 +8068,6 @@
                 <w:szCs w:val="28"/>
               </w:rPr>
             </w:pPr>
-            <w:bookmarkStart w:id="6" w:name="_GoBack"/>
             <w:r>
               <w:rPr>
                 <w:sz w:val="28"/>
@@ -8061,7 +8076,6 @@
               <w:t>Il sistema restituisce al cliente una lista di prodotti in base alla tipologia selezionata dal cliente.</w:t>
             </w:r>
           </w:p>
-          <w:bookmarkEnd w:id="6"/>
           <w:p>
             <w:pPr>
               <w:pStyle w:val="Paragrafoelenco"/>
@@ -13754,6 +13768,7 @@
         <w:docPartUnique/>
       </w:docPartObj>
     </w:sdtPr>
+    <w:sdtEndPr/>
     <w:sdtContent>
       <w:p>
         <w:pPr>
@@ -17016,7 +17031,7 @@
       </w:pPr>
     </w:pPrDefault>
   </w:docDefaults>
-  <w:latentStyles w:defLockedState="0" w:defUIPriority="99" w:defSemiHidden="0" w:defUnhideWhenUsed="0" w:defQFormat="0" w:count="375">
+  <w:latentStyles w:defLockedState="0" w:defUIPriority="99" w:defSemiHidden="0" w:defUnhideWhenUsed="0" w:defQFormat="0" w:count="377">
     <w:lsdException w:name="Normal" w:uiPriority="0" w:qFormat="1"/>
     <w:lsdException w:name="heading 1" w:uiPriority="9" w:qFormat="1"/>
     <w:lsdException w:name="heading 2" w:semiHidden="1" w:uiPriority="9" w:unhideWhenUsed="1" w:qFormat="1"/>
@@ -17122,7 +17137,6 @@
     <w:lsdException w:name="HTML Sample" w:semiHidden="1" w:unhideWhenUsed="1"/>
     <w:lsdException w:name="HTML Typewriter" w:semiHidden="1" w:unhideWhenUsed="1"/>
     <w:lsdException w:name="HTML Variable" w:semiHidden="1" w:unhideWhenUsed="1"/>
-    <w:lsdException w:name="Normal Table" w:semiHidden="1" w:unhideWhenUsed="1"/>
     <w:lsdException w:name="annotation subject" w:semiHidden="1" w:unhideWhenUsed="1"/>
     <w:lsdException w:name="No List" w:semiHidden="1" w:unhideWhenUsed="1"/>
     <w:lsdException w:name="Outline List 1" w:semiHidden="1" w:unhideWhenUsed="1"/>
@@ -17168,11 +17182,9 @@
     <w:lsdException w:name="Table Subtle 1" w:semiHidden="1" w:unhideWhenUsed="1"/>
     <w:lsdException w:name="Table Subtle 2" w:semiHidden="1" w:unhideWhenUsed="1"/>
     <w:lsdException w:name="Table Web 1" w:semiHidden="1" w:unhideWhenUsed="1"/>
-    <w:lsdException w:name="Table Web 2" w:semiHidden="1" w:unhideWhenUsed="1"/>
     <w:lsdException w:name="Table Web 3" w:semiHidden="1" w:unhideWhenUsed="1"/>
     <w:lsdException w:name="Balloon Text" w:semiHidden="1" w:unhideWhenUsed="1"/>
     <w:lsdException w:name="Table Grid" w:uiPriority="39"/>
-    <w:lsdException w:name="Table Theme" w:semiHidden="1" w:unhideWhenUsed="1"/>
     <w:lsdException w:name="Placeholder Text" w:semiHidden="1"/>
     <w:lsdException w:name="No Spacing" w:uiPriority="1" w:qFormat="1"/>
     <w:lsdException w:name="Light Shading" w:uiPriority="60"/>
@@ -17392,6 +17404,8 @@
     <w:lsdException w:name="Smart Hyperlink" w:semiHidden="1" w:unhideWhenUsed="1"/>
     <w:lsdException w:name="Hashtag" w:semiHidden="1" w:unhideWhenUsed="1"/>
     <w:lsdException w:name="Unresolved Mention" w:semiHidden="1" w:unhideWhenUsed="1"/>
+    <w:lsdException w:name="Smart Link" w:semiHidden="1" w:unhideWhenUsed="1"/>
+    <w:lsdException w:name="Smart Link Error" w:semiHidden="1" w:unhideWhenUsed="1"/>
   </w:latentStyles>
   <w:style w:type="paragraph" w:default="1" w:styleId="Normale">
     <w:name w:val="Normal"/>
@@ -17921,7 +17935,7 @@
 </file>
 
 <file path=customXml/itemProps1.xml><?xml version="1.0" encoding="utf-8"?>
-<ds:datastoreItem xmlns:ds="http://schemas.openxmlformats.org/officeDocument/2006/customXml" ds:itemID="{009F5EA6-ABC3-4F99-8B3B-EDC60FF60283}">
+<ds:datastoreItem xmlns:ds="http://schemas.openxmlformats.org/officeDocument/2006/customXml" ds:itemID="{DE0E1CCD-3934-4846-9D3C-A23838AD96F2}">
   <ds:schemaRefs>
     <ds:schemaRef ds:uri="http://schemas.openxmlformats.org/officeDocument/2006/bibliography"/>
   </ds:schemaRefs>

</xml_diff>

<commit_message>
CompatibilityChecker e Modifica alle estenzioni dei casi d'uso
</commit_message>
<xml_diff>
--- a/ITERAZIONE 2/SSD e CONTRATTI/Iterazione 2.docx
+++ b/ITERAZIONE 2/SSD e CONTRATTI/Iterazione 2.docx
@@ -3172,7 +3172,21 @@
                 <w:sz w:val="28"/>
                 <w:szCs w:val="28"/>
               </w:rPr>
-              <w:t xml:space="preserve">Il sistema rileva una incompatibilità tra le componenti </w:t>
+              <w:t xml:space="preserve">Il sistema rileva una incompatibilità </w:t>
+            </w:r>
+            <w:r>
+              <w:rPr>
+                <w:sz w:val="28"/>
+                <w:szCs w:val="28"/>
+              </w:rPr>
+              <w:t>del componente da inserire</w:t>
+            </w:r>
+            <w:r>
+              <w:rPr>
+                <w:sz w:val="28"/>
+                <w:szCs w:val="28"/>
+              </w:rPr>
+              <w:t xml:space="preserve"> </w:t>
             </w:r>
           </w:p>
           <w:p>
@@ -3192,28 +3206,14 @@
                 <w:sz w:val="28"/>
                 <w:szCs w:val="28"/>
               </w:rPr>
-              <w:t>Il sistema mostra al</w:t>
-            </w:r>
-            <w:r>
-              <w:rPr>
-                <w:sz w:val="28"/>
-                <w:szCs w:val="28"/>
-              </w:rPr>
-              <w:t xml:space="preserve"> cliente</w:t>
-            </w:r>
-            <w:r>
-              <w:rPr>
-                <w:sz w:val="28"/>
-                <w:szCs w:val="28"/>
-              </w:rPr>
-              <w:t xml:space="preserve"> le componenti che generano l’</w:t>
-            </w:r>
-            <w:r>
-              <w:rPr>
-                <w:sz w:val="28"/>
-                <w:szCs w:val="28"/>
-              </w:rPr>
-              <w:t>incompatibilità</w:t>
+              <w:t>Il sistema</w:t>
+            </w:r>
+            <w:r>
+              <w:rPr>
+                <w:sz w:val="28"/>
+                <w:szCs w:val="28"/>
+              </w:rPr>
+              <w:t xml:space="preserve"> cerca una componente alternativa compatibile con le componenti già scelte dal cliente</w:t>
             </w:r>
             <w:r>
               <w:rPr>
@@ -3247,21 +3247,14 @@
                 <w:sz w:val="28"/>
                 <w:szCs w:val="28"/>
               </w:rPr>
-              <w:t xml:space="preserve"> seleziona</w:t>
-            </w:r>
-            <w:r>
-              <w:rPr>
-                <w:sz w:val="28"/>
-                <w:szCs w:val="28"/>
-              </w:rPr>
-              <w:t xml:space="preserve"> una delle componenti incompatibili</w:t>
-            </w:r>
-            <w:r>
-              <w:rPr>
-                <w:sz w:val="28"/>
-                <w:szCs w:val="28"/>
-              </w:rPr>
-              <w:t xml:space="preserve"> per la rimozione</w:t>
+              <w:t xml:space="preserve"> </w:t>
+            </w:r>
+            <w:r>
+              <w:rPr>
+                <w:sz w:val="28"/>
+                <w:szCs w:val="28"/>
+              </w:rPr>
+              <w:t>può cercare una nuova componente, e decidere se seguire il consiglio fornitogli dal sistema, o scegliere una nuova componente</w:t>
             </w:r>
             <w:r>
               <w:rPr>
@@ -3288,21 +3281,65 @@
                 <w:sz w:val="28"/>
                 <w:szCs w:val="28"/>
               </w:rPr>
-              <w:t>Il sistema aggiorna i valori di prezzo e consumo energetico della configurazione attuale, e consente al</w:t>
-            </w:r>
-            <w:r>
-              <w:rPr>
-                <w:sz w:val="28"/>
-                <w:szCs w:val="28"/>
-              </w:rPr>
-              <w:t xml:space="preserve"> cliente</w:t>
-            </w:r>
-            <w:r>
-              <w:rPr>
-                <w:sz w:val="28"/>
-                <w:szCs w:val="28"/>
-              </w:rPr>
-              <w:t xml:space="preserve"> la scelta di un nuovo componente sostitutivo</w:t>
+              <w:t>Il sistema esegue un nuovo controllo di compatibilità.</w:t>
+            </w:r>
+          </w:p>
+          <w:p>
+            <w:pPr>
+              <w:pStyle w:val="Paragrafoelenco"/>
+              <w:ind w:left="1068"/>
+              <w:rPr>
+                <w:sz w:val="28"/>
+                <w:szCs w:val="28"/>
+              </w:rPr>
+            </w:pPr>
+            <w:r>
+              <w:rPr>
+                <w:sz w:val="28"/>
+                <w:szCs w:val="28"/>
+              </w:rPr>
+              <w:t>I punti 1 a 3 si ripetono fino a quando non viene inserita una componente compatibile.</w:t>
+            </w:r>
+          </w:p>
+          <w:p>
+            <w:pPr>
+              <w:pStyle w:val="Paragrafoelenco"/>
+              <w:numPr>
+                <w:ilvl w:val="0"/>
+                <w:numId w:val="8"/>
+              </w:numPr>
+              <w:rPr>
+                <w:sz w:val="28"/>
+                <w:szCs w:val="28"/>
+              </w:rPr>
+            </w:pPr>
+            <w:r>
+              <w:rPr>
+                <w:sz w:val="28"/>
+                <w:szCs w:val="28"/>
+              </w:rPr>
+              <w:t xml:space="preserve">Il sistema </w:t>
+            </w:r>
+            <w:r>
+              <w:rPr>
+                <w:sz w:val="28"/>
+                <w:szCs w:val="28"/>
+              </w:rPr>
+              <w:t xml:space="preserve">aggiorna i valori di prezzo e consumo energetico della configurazione attuale, e </w:t>
+            </w:r>
+            <w:r>
+              <w:rPr>
+                <w:sz w:val="28"/>
+                <w:szCs w:val="28"/>
+              </w:rPr>
+              <w:t>aggiunge il</w:t>
+            </w:r>
+            <w:r>
+              <w:rPr>
+                <w:sz w:val="28"/>
+                <w:szCs w:val="28"/>
+              </w:rPr>
+              <w:t xml:space="preserve"> nuovo componente sostitutivo</w:t>
             </w:r>
             <w:r>
               <w:rPr>
@@ -3388,7 +3425,42 @@
                 <w:sz w:val="28"/>
                 <w:szCs w:val="28"/>
               </w:rPr>
-              <w:t xml:space="preserve"> tutti i PSU compatibili con il consumo energetico della sua configurazione</w:t>
+              <w:t xml:space="preserve"> </w:t>
+            </w:r>
+            <w:r>
+              <w:rPr>
+                <w:sz w:val="28"/>
+                <w:szCs w:val="28"/>
+              </w:rPr>
+              <w:t xml:space="preserve">un </w:t>
+            </w:r>
+            <w:r>
+              <w:rPr>
+                <w:sz w:val="28"/>
+                <w:szCs w:val="28"/>
+              </w:rPr>
+              <w:t>PSU compatibil</w:t>
+            </w:r>
+            <w:r>
+              <w:rPr>
+                <w:sz w:val="28"/>
+                <w:szCs w:val="28"/>
+              </w:rPr>
+              <w:t>e</w:t>
+            </w:r>
+            <w:r>
+              <w:rPr>
+                <w:sz w:val="28"/>
+                <w:szCs w:val="28"/>
+              </w:rPr>
+              <w:t xml:space="preserve"> con il consumo energetico della sua configurazione</w:t>
+            </w:r>
+            <w:r>
+              <w:rPr>
+                <w:sz w:val="28"/>
+                <w:szCs w:val="28"/>
+              </w:rPr>
+              <w:t>, e rimuove il precedente risultato inadeguato.</w:t>
             </w:r>
           </w:p>
           <w:p>
@@ -3415,7 +3487,14 @@
                 <w:sz w:val="28"/>
                 <w:szCs w:val="28"/>
               </w:rPr>
-              <w:t xml:space="preserve"> seleziona uno dei PSU mostrati in precedenza</w:t>
+              <w:t xml:space="preserve"> </w:t>
+            </w:r>
+            <w:r>
+              <w:rPr>
+                <w:sz w:val="28"/>
+                <w:szCs w:val="28"/>
+              </w:rPr>
+              <w:t>cerca un nuovo PSU, e decide se seguire il consiglio fornitogli dal sistema, o scegliere un PSU diverso.</w:t>
             </w:r>
           </w:p>
           <w:p>
@@ -3435,6 +3514,7 @@
                 <w:sz w:val="28"/>
                 <w:szCs w:val="28"/>
               </w:rPr>
+              <w:lastRenderedPageBreak/>
               <w:t>Il sistema sostituisce il vecchio PSU, con quello nuovo scelto dal</w:t>
             </w:r>
             <w:r>
@@ -3443,6 +3523,13 @@
                 <w:szCs w:val="28"/>
               </w:rPr>
               <w:t xml:space="preserve"> cliente</w:t>
+            </w:r>
+            <w:r>
+              <w:rPr>
+                <w:sz w:val="28"/>
+                <w:szCs w:val="28"/>
+              </w:rPr>
+              <w:t>.</w:t>
             </w:r>
           </w:p>
           <w:p>
@@ -3507,7 +3594,21 @@
                 <w:sz w:val="28"/>
                 <w:szCs w:val="28"/>
               </w:rPr>
-              <w:t>Il sistema mostra le tipologie di componenti mancante al</w:t>
+              <w:t xml:space="preserve">Il sistema mostra </w:t>
+            </w:r>
+            <w:r>
+              <w:rPr>
+                <w:sz w:val="28"/>
+                <w:szCs w:val="28"/>
+              </w:rPr>
+              <w:t>la categoria</w:t>
+            </w:r>
+            <w:r>
+              <w:rPr>
+                <w:sz w:val="28"/>
+                <w:szCs w:val="28"/>
+              </w:rPr>
+              <w:t xml:space="preserve"> di componenti mancante al</w:t>
             </w:r>
             <w:r>
               <w:rPr>
@@ -3541,7 +3642,6 @@
                 <w:sz w:val="28"/>
                 <w:szCs w:val="28"/>
               </w:rPr>
-              <w:lastRenderedPageBreak/>
               <w:t>Il sistema consente al</w:t>
             </w:r>
             <w:r>
@@ -4295,6 +4395,7 @@
                 <w:sz w:val="28"/>
                 <w:szCs w:val="28"/>
               </w:rPr>
+              <w:lastRenderedPageBreak/>
               <w:t>Il PSU (alimentatore) scelto rientra nei consumi energetici della configurazione</w:t>
             </w:r>
             <w:r>
@@ -4740,14 +4841,7 @@
                 <w:sz w:val="28"/>
                 <w:szCs w:val="28"/>
               </w:rPr>
-              <w:t xml:space="preserve"> </w:t>
-            </w:r>
-            <w:r>
-              <w:rPr>
-                <w:sz w:val="28"/>
-                <w:szCs w:val="28"/>
-              </w:rPr>
-              <w:t>esegue il controllo della compatibilità del componente scelto con i componenti già scelti per la configurazione, e in caso di successo</w:t>
+              <w:t xml:space="preserve"> esegue il controllo della compatibilità del componente scelto con i componenti già scelti per la configurazione, e in caso di successo</w:t>
             </w:r>
             <w:r>
               <w:rPr>
@@ -4981,7 +5075,16 @@
                 <w:sz w:val="28"/>
                 <w:szCs w:val="28"/>
               </w:rPr>
-              <w:t>Conclusi tali controlli il sistema mostra al cliente il costo totale della configurazione e un riepilogo delle componenti selezionate.</w:t>
+              <w:t xml:space="preserve">Conclusi tali controlli il sistema mostra al cliente il costo totale della </w:t>
+            </w:r>
+            <w:r>
+              <w:rPr>
+                <w:color w:val="000000" w:themeColor="text1"/>
+                <w:sz w:val="28"/>
+                <w:szCs w:val="28"/>
+              </w:rPr>
+              <w:lastRenderedPageBreak/>
+              <w:t>configurazione e un riepilogo delle componenti selezionate.</w:t>
             </w:r>
           </w:p>
           <w:p>
@@ -5021,7 +5124,6 @@
                 <w:sz w:val="28"/>
                 <w:szCs w:val="28"/>
               </w:rPr>
-              <w:lastRenderedPageBreak/>
               <w:t xml:space="preserve">L’amministratore inserisce </w:t>
             </w:r>
             <w:r>
@@ -5203,7 +5305,7 @@
               <w:pStyle w:val="Paragrafoelenco"/>
               <w:numPr>
                 <w:ilvl w:val="0"/>
-                <w:numId w:val="7"/>
+                <w:numId w:val="33"/>
               </w:numPr>
               <w:rPr>
                 <w:sz w:val="28"/>
@@ -5237,7 +5339,7 @@
               <w:pStyle w:val="Paragrafoelenco"/>
               <w:numPr>
                 <w:ilvl w:val="0"/>
-                <w:numId w:val="7"/>
+                <w:numId w:val="33"/>
               </w:numPr>
               <w:rPr>
                 <w:sz w:val="28"/>
@@ -5308,7 +5410,21 @@
                 <w:sz w:val="28"/>
                 <w:szCs w:val="28"/>
               </w:rPr>
-              <w:t>Il sistema rileva una incompatibilità tra le componenti</w:t>
+              <w:t xml:space="preserve">Il sistema rileva una incompatibilità </w:t>
+            </w:r>
+            <w:r>
+              <w:rPr>
+                <w:sz w:val="28"/>
+                <w:szCs w:val="28"/>
+              </w:rPr>
+              <w:t>del componente da inserire</w:t>
+            </w:r>
+            <w:r>
+              <w:rPr>
+                <w:sz w:val="28"/>
+                <w:szCs w:val="28"/>
+              </w:rPr>
+              <w:t xml:space="preserve"> </w:t>
             </w:r>
           </w:p>
           <w:p>
@@ -5316,7 +5432,7 @@
               <w:pStyle w:val="Paragrafoelenco"/>
               <w:numPr>
                 <w:ilvl w:val="0"/>
-                <w:numId w:val="8"/>
+                <w:numId w:val="34"/>
               </w:numPr>
               <w:rPr>
                 <w:sz w:val="28"/>
@@ -5328,7 +5444,7 @@
                 <w:sz w:val="28"/>
                 <w:szCs w:val="28"/>
               </w:rPr>
-              <w:t>Il sistema mostra al</w:t>
+              <w:t>Il sistema cerca una componente alternativa compatibile con le componenti già scelte dal</w:t>
             </w:r>
             <w:r>
               <w:rPr>
@@ -5342,7 +5458,7 @@
                 <w:sz w:val="28"/>
                 <w:szCs w:val="28"/>
               </w:rPr>
-              <w:t xml:space="preserve"> le componenti che generano l’incompatibilità.</w:t>
+              <w:t>.</w:t>
             </w:r>
           </w:p>
           <w:p>
@@ -5350,7 +5466,7 @@
               <w:pStyle w:val="Paragrafoelenco"/>
               <w:numPr>
                 <w:ilvl w:val="0"/>
-                <w:numId w:val="8"/>
+                <w:numId w:val="34"/>
               </w:numPr>
               <w:rPr>
                 <w:sz w:val="28"/>
@@ -5362,14 +5478,14 @@
                 <w:sz w:val="28"/>
                 <w:szCs w:val="28"/>
               </w:rPr>
-              <w:t>L’amministratore</w:t>
-            </w:r>
-            <w:r>
-              <w:rPr>
-                <w:sz w:val="28"/>
-                <w:szCs w:val="28"/>
-              </w:rPr>
-              <w:t xml:space="preserve"> seleziona una delle componenti incompatibili per la rimozione.</w:t>
+              <w:t xml:space="preserve">L’amministratore </w:t>
+            </w:r>
+            <w:r>
+              <w:rPr>
+                <w:sz w:val="28"/>
+                <w:szCs w:val="28"/>
+              </w:rPr>
+              <w:t>può cercare una nuova componente, e decidere se seguire il consiglio fornitogli dal sistema, o scegliere una nuova componente.</w:t>
             </w:r>
           </w:p>
           <w:p>
@@ -5377,7 +5493,7 @@
               <w:pStyle w:val="Paragrafoelenco"/>
               <w:numPr>
                 <w:ilvl w:val="0"/>
-                <w:numId w:val="8"/>
+                <w:numId w:val="34"/>
               </w:numPr>
               <w:rPr>
                 <w:sz w:val="28"/>
@@ -5389,66 +5505,24 @@
                 <w:sz w:val="28"/>
                 <w:szCs w:val="28"/>
               </w:rPr>
-              <w:t>Il sistema aggiorna i valori di prezzo e consumo energetico della configurazione attuale, e consente al</w:t>
-            </w:r>
-            <w:r>
-              <w:rPr>
-                <w:sz w:val="28"/>
-                <w:szCs w:val="28"/>
-              </w:rPr>
-              <w:t xml:space="preserve">l’amministratore </w:t>
-            </w:r>
-            <w:r>
-              <w:rPr>
-                <w:sz w:val="28"/>
-                <w:szCs w:val="28"/>
-              </w:rPr>
-              <w:t>la scelta di un nuovo componente sostitutivo (ripresa passi 4 e 5 del flusso principale)</w:t>
-            </w:r>
-            <w:r>
-              <w:rPr>
-                <w:sz w:val="28"/>
-                <w:szCs w:val="28"/>
-              </w:rPr>
-              <w:t>.</w:t>
-            </w:r>
-          </w:p>
-          <w:p>
-            <w:pPr>
-              <w:rPr>
-                <w:sz w:val="28"/>
-                <w:szCs w:val="28"/>
-              </w:rPr>
-            </w:pPr>
-            <w:r>
-              <w:rPr>
-                <w:b/>
-                <w:sz w:val="28"/>
-                <w:szCs w:val="28"/>
-              </w:rPr>
-              <w:t>b11</w:t>
-            </w:r>
-            <w:r>
-              <w:rPr>
-                <w:b/>
-                <w:sz w:val="28"/>
-                <w:szCs w:val="28"/>
-              </w:rPr>
-              <w:t>:</w:t>
-            </w:r>
-            <w:r>
-              <w:rPr>
-                <w:sz w:val="28"/>
-                <w:szCs w:val="28"/>
-              </w:rPr>
-              <w:t xml:space="preserve"> </w:t>
-            </w:r>
-            <w:r>
-              <w:rPr>
-                <w:sz w:val="28"/>
-                <w:szCs w:val="28"/>
-              </w:rPr>
-              <w:t>Il sistema rileva un consumo energetico eccessivo rispetto alla potenza massima fornita dal PSU scelto</w:t>
+              <w:t>Il sistema esegue un nuovo controllo di compatibilità.</w:t>
+            </w:r>
+          </w:p>
+          <w:p>
+            <w:pPr>
+              <w:pStyle w:val="Paragrafoelenco"/>
+              <w:ind w:left="1068"/>
+              <w:rPr>
+                <w:sz w:val="28"/>
+                <w:szCs w:val="28"/>
+              </w:rPr>
+            </w:pPr>
+            <w:r>
+              <w:rPr>
+                <w:sz w:val="28"/>
+                <w:szCs w:val="28"/>
+              </w:rPr>
+              <w:t>I punti 1 a 3 si ripetono fino a quando non viene inserita una componente compatibile.</w:t>
             </w:r>
           </w:p>
           <w:p>
@@ -5456,7 +5530,7 @@
               <w:pStyle w:val="Paragrafoelenco"/>
               <w:numPr>
                 <w:ilvl w:val="0"/>
-                <w:numId w:val="9"/>
+                <w:numId w:val="34"/>
               </w:numPr>
               <w:rPr>
                 <w:sz w:val="28"/>
@@ -5468,28 +5542,38 @@
                 <w:sz w:val="28"/>
                 <w:szCs w:val="28"/>
               </w:rPr>
-              <w:t>Il sistema mostra al</w:t>
-            </w:r>
-            <w:r>
-              <w:rPr>
-                <w:sz w:val="28"/>
-                <w:szCs w:val="28"/>
-              </w:rPr>
-              <w:t>l’amministratore</w:t>
-            </w:r>
-            <w:r>
-              <w:rPr>
-                <w:sz w:val="28"/>
-                <w:szCs w:val="28"/>
-              </w:rPr>
-              <w:t xml:space="preserve"> tutti i PSU compatibili con il consumo energetico della sua configurazione</w:t>
-            </w:r>
-            <w:r>
-              <w:rPr>
-                <w:sz w:val="28"/>
-                <w:szCs w:val="28"/>
-              </w:rPr>
-              <w:t>.</w:t>
+              <w:t>Il sistema aggiorna i valori di prezzo e consumo energetico della configurazione attuale, e aggiunge il nuovo componente sostitutivo (ripresa passi 4 e 5 del flusso principale).</w:t>
+            </w:r>
+          </w:p>
+          <w:p>
+            <w:pPr>
+              <w:rPr>
+                <w:sz w:val="28"/>
+                <w:szCs w:val="28"/>
+              </w:rPr>
+            </w:pPr>
+            <w:r>
+              <w:rPr>
+                <w:b/>
+                <w:sz w:val="28"/>
+                <w:szCs w:val="28"/>
+              </w:rPr>
+              <w:t>b11</w:t>
+            </w:r>
+            <w:r>
+              <w:rPr>
+                <w:b/>
+                <w:sz w:val="28"/>
+                <w:szCs w:val="28"/>
+              </w:rPr>
+              <w:t>:</w:t>
+            </w:r>
+            <w:r>
+              <w:rPr>
+                <w:sz w:val="28"/>
+                <w:szCs w:val="28"/>
+              </w:rPr>
+              <w:t xml:space="preserve"> Il sistema rileva un consumo energetico eccessivo rispetto alla potenza massima fornita dal PSU scelto</w:t>
             </w:r>
           </w:p>
           <w:p>
@@ -5497,7 +5581,7 @@
               <w:pStyle w:val="Paragrafoelenco"/>
               <w:numPr>
                 <w:ilvl w:val="0"/>
-                <w:numId w:val="9"/>
+                <w:numId w:val="35"/>
               </w:numPr>
               <w:rPr>
                 <w:sz w:val="28"/>
@@ -5509,21 +5593,21 @@
                 <w:sz w:val="28"/>
                 <w:szCs w:val="28"/>
               </w:rPr>
-              <w:t xml:space="preserve">L’amministratore </w:t>
-            </w:r>
-            <w:r>
-              <w:rPr>
-                <w:sz w:val="28"/>
-                <w:szCs w:val="28"/>
-              </w:rPr>
-              <w:t>seleziona uno dei PSU mostrati in precedenza</w:t>
-            </w:r>
-            <w:r>
-              <w:rPr>
-                <w:sz w:val="28"/>
-                <w:szCs w:val="28"/>
-              </w:rPr>
-              <w:t>.</w:t>
+              <w:t>Il sistema mostra al</w:t>
+            </w:r>
+            <w:r>
+              <w:rPr>
+                <w:sz w:val="28"/>
+                <w:szCs w:val="28"/>
+              </w:rPr>
+              <w:t>l’amministratore</w:t>
+            </w:r>
+            <w:r>
+              <w:rPr>
+                <w:sz w:val="28"/>
+                <w:szCs w:val="28"/>
+              </w:rPr>
+              <w:t xml:space="preserve"> un PSU compatibile con il consumo energetico della sua configurazione, e rimuove il precedente risultato inadeguato.</w:t>
             </w:r>
           </w:p>
           <w:p>
@@ -5531,7 +5615,7 @@
               <w:pStyle w:val="Paragrafoelenco"/>
               <w:numPr>
                 <w:ilvl w:val="0"/>
-                <w:numId w:val="9"/>
+                <w:numId w:val="35"/>
               </w:numPr>
               <w:rPr>
                 <w:sz w:val="28"/>
@@ -5543,45 +5627,14 @@
                 <w:sz w:val="28"/>
                 <w:szCs w:val="28"/>
               </w:rPr>
-              <w:t>Il sistema sostituisce il vecchio PSU, con quello nuovo scelto dal</w:t>
-            </w:r>
-            <w:r>
-              <w:rPr>
-                <w:sz w:val="28"/>
-                <w:szCs w:val="28"/>
-              </w:rPr>
-              <w:t>l’amministratore.</w:t>
-            </w:r>
-          </w:p>
-          <w:p>
-            <w:pPr>
-              <w:rPr>
-                <w:sz w:val="28"/>
-                <w:szCs w:val="28"/>
-              </w:rPr>
-            </w:pPr>
-            <w:r>
-              <w:rPr>
-                <w:b/>
-                <w:sz w:val="28"/>
-                <w:szCs w:val="28"/>
-              </w:rPr>
-              <w:t>c11</w:t>
-            </w:r>
-            <w:r>
-              <w:rPr>
-                <w:b/>
-                <w:sz w:val="28"/>
-                <w:szCs w:val="28"/>
-              </w:rPr>
-              <w:t xml:space="preserve">: </w:t>
-            </w:r>
-            <w:r>
-              <w:rPr>
-                <w:sz w:val="28"/>
-                <w:szCs w:val="28"/>
-              </w:rPr>
-              <w:t>Il sistema rileva la mancanza di una delle componenti fondamentali per il funzionamento del pc desktop</w:t>
+              <w:t>L’amministratore</w:t>
+            </w:r>
+            <w:r>
+              <w:rPr>
+                <w:sz w:val="28"/>
+                <w:szCs w:val="28"/>
+              </w:rPr>
+              <w:t xml:space="preserve"> cerca un nuovo PSU, e decide se seguire il consiglio fornitogli dal sistema, o scegliere un PSU diverso.</w:t>
             </w:r>
           </w:p>
           <w:p>
@@ -5589,7 +5642,7 @@
               <w:pStyle w:val="Paragrafoelenco"/>
               <w:numPr>
                 <w:ilvl w:val="0"/>
-                <w:numId w:val="10"/>
+                <w:numId w:val="35"/>
               </w:numPr>
               <w:rPr>
                 <w:sz w:val="28"/>
@@ -5601,7 +5654,8 @@
                 <w:sz w:val="28"/>
                 <w:szCs w:val="28"/>
               </w:rPr>
-              <w:t>Il sistema mostra le tipologie di componenti mancante al</w:t>
+              <w:lastRenderedPageBreak/>
+              <w:t>Il sistema sostituisce il vecchio PSU, con quello nuovo scelto dal</w:t>
             </w:r>
             <w:r>
               <w:rPr>
@@ -5615,7 +5669,38 @@
                 <w:sz w:val="28"/>
                 <w:szCs w:val="28"/>
               </w:rPr>
-              <w:t>, impedendo la conferma della configurazione.</w:t>
+              <w:t>.</w:t>
+            </w:r>
+          </w:p>
+          <w:p>
+            <w:pPr>
+              <w:rPr>
+                <w:sz w:val="28"/>
+                <w:szCs w:val="28"/>
+              </w:rPr>
+            </w:pPr>
+            <w:r>
+              <w:rPr>
+                <w:b/>
+                <w:sz w:val="28"/>
+                <w:szCs w:val="28"/>
+              </w:rPr>
+              <w:t>c11</w:t>
+            </w:r>
+            <w:r>
+              <w:rPr>
+                <w:b/>
+                <w:sz w:val="28"/>
+                <w:szCs w:val="28"/>
+              </w:rPr>
+              <w:t xml:space="preserve">: </w:t>
+            </w:r>
+            <w:r>
+              <w:rPr>
+                <w:sz w:val="28"/>
+                <w:szCs w:val="28"/>
+              </w:rPr>
+              <w:t>Il sistema rileva la mancanza di una delle componenti fondamentali per il funzionamento del PC desktop</w:t>
             </w:r>
           </w:p>
           <w:p>
@@ -5623,7 +5708,7 @@
               <w:pStyle w:val="Paragrafoelenco"/>
               <w:numPr>
                 <w:ilvl w:val="0"/>
-                <w:numId w:val="10"/>
+                <w:numId w:val="36"/>
               </w:numPr>
               <w:rPr>
                 <w:sz w:val="28"/>
@@ -5635,6 +5720,40 @@
                 <w:sz w:val="28"/>
                 <w:szCs w:val="28"/>
               </w:rPr>
+              <w:t>Il sistema mostra la categoria di componenti mancante al</w:t>
+            </w:r>
+            <w:r>
+              <w:rPr>
+                <w:sz w:val="28"/>
+                <w:szCs w:val="28"/>
+              </w:rPr>
+              <w:t>l’amministratore</w:t>
+            </w:r>
+            <w:r>
+              <w:rPr>
+                <w:sz w:val="28"/>
+                <w:szCs w:val="28"/>
+              </w:rPr>
+              <w:t>, impedendo la conferma della configurazione.</w:t>
+            </w:r>
+          </w:p>
+          <w:p>
+            <w:pPr>
+              <w:pStyle w:val="Paragrafoelenco"/>
+              <w:numPr>
+                <w:ilvl w:val="0"/>
+                <w:numId w:val="36"/>
+              </w:numPr>
+              <w:rPr>
+                <w:sz w:val="28"/>
+                <w:szCs w:val="28"/>
+              </w:rPr>
+            </w:pPr>
+            <w:r>
+              <w:rPr>
+                <w:sz w:val="28"/>
+                <w:szCs w:val="28"/>
+              </w:rPr>
               <w:t>Il sistema consente al</w:t>
             </w:r>
             <w:r>
@@ -5649,7 +5768,16 @@
                 <w:sz w:val="28"/>
                 <w:szCs w:val="28"/>
               </w:rPr>
-              <w:t xml:space="preserve"> la scelta di un nuovo componente sostitutivo (ripresa passi 4 e 5 del flusso principale)</w:t>
+              <w:t xml:space="preserve"> la scelta di un nuovo component</w:t>
+            </w:r>
+            <w:bookmarkStart w:id="4" w:name="_GoBack"/>
+            <w:bookmarkEnd w:id="4"/>
+            <w:r>
+              <w:rPr>
+                <w:sz w:val="28"/>
+                <w:szCs w:val="28"/>
+              </w:rPr>
+              <w:t>e sostitutivo (ripresa passi 4 e 5 del flusso principale)</w:t>
             </w:r>
           </w:p>
         </w:tc>
@@ -5851,7 +5979,7 @@
           <w:szCs w:val="32"/>
         </w:rPr>
       </w:pPr>
-      <w:bookmarkStart w:id="4" w:name="_Toc27465266"/>
+      <w:bookmarkStart w:id="5" w:name="_Toc27465266"/>
       <w:r>
         <w:rPr>
           <w:sz w:val="32"/>
@@ -5859,7 +5987,7 @@
         </w:rPr>
         <w:t>Caso d’uso 3: Inserisci nuovo componente</w:t>
       </w:r>
-      <w:bookmarkEnd w:id="4"/>
+      <w:bookmarkEnd w:id="5"/>
     </w:p>
     <w:p>
       <w:pPr>
@@ -6293,6 +6421,7 @@
                 <w:sz w:val="28"/>
                 <w:szCs w:val="28"/>
               </w:rPr>
+              <w:lastRenderedPageBreak/>
               <w:t>Scenario principale di successo</w:t>
             </w:r>
           </w:p>
@@ -6540,7 +6669,6 @@
                 <w:sz w:val="28"/>
                 <w:szCs w:val="28"/>
               </w:rPr>
-              <w:lastRenderedPageBreak/>
               <w:t>L’amministratore fornisce al sistema il numero di copie del componente da inserire.</w:t>
             </w:r>
           </w:p>
@@ -6658,7 +6786,6 @@
                 <w:sz w:val="28"/>
                 <w:szCs w:val="28"/>
               </w:rPr>
-              <w:lastRenderedPageBreak/>
               <w:t>Estensioni</w:t>
             </w:r>
           </w:p>
@@ -6859,7 +6986,7 @@
           <w:szCs w:val="32"/>
         </w:rPr>
       </w:pPr>
-      <w:bookmarkStart w:id="5" w:name="_Toc27465267"/>
+      <w:bookmarkStart w:id="6" w:name="_Toc27465267"/>
       <w:r>
         <w:rPr>
           <w:sz w:val="32"/>
@@ -7197,6 +7324,7 @@
                 <w:sz w:val="28"/>
                 <w:szCs w:val="28"/>
               </w:rPr>
+              <w:lastRenderedPageBreak/>
               <w:t>Sistema:</w:t>
             </w:r>
             <w:r>
@@ -7236,6 +7364,7 @@
                 <w:sz w:val="28"/>
                 <w:szCs w:val="28"/>
               </w:rPr>
+              <w:lastRenderedPageBreak/>
               <w:t>Pre-condizioni</w:t>
             </w:r>
           </w:p>
@@ -7329,7 +7458,6 @@
                 <w:sz w:val="28"/>
                 <w:szCs w:val="28"/>
               </w:rPr>
-              <w:lastRenderedPageBreak/>
               <w:t>Scenario principale di successo</w:t>
             </w:r>
           </w:p>
@@ -7727,7 +7855,7 @@
         </w:rPr>
         <w:t>Effettua acquisto</w:t>
       </w:r>
-      <w:bookmarkEnd w:id="5"/>
+      <w:bookmarkEnd w:id="6"/>
     </w:p>
     <w:p>
       <w:pPr>
@@ -7906,6 +8034,7 @@
                 <w:sz w:val="28"/>
                 <w:szCs w:val="28"/>
               </w:rPr>
+              <w:lastRenderedPageBreak/>
               <w:t>Attore primario</w:t>
             </w:r>
           </w:p>
@@ -8150,7 +8279,6 @@
                 <w:sz w:val="28"/>
                 <w:szCs w:val="28"/>
               </w:rPr>
-              <w:lastRenderedPageBreak/>
               <w:t>Scenario principale di successo</w:t>
             </w:r>
           </w:p>
@@ -8574,6 +8702,7 @@
                 <w:sz w:val="28"/>
                 <w:szCs w:val="28"/>
               </w:rPr>
+              <w:lastRenderedPageBreak/>
               <w:t>Estensioni</w:t>
             </w:r>
           </w:p>
@@ -8698,7 +8827,7 @@
           <w:szCs w:val="32"/>
         </w:rPr>
       </w:pPr>
-      <w:bookmarkStart w:id="6" w:name="_Toc27465268"/>
+      <w:bookmarkStart w:id="7" w:name="_Toc27465268"/>
     </w:p>
     <w:p>
       <w:pPr>
@@ -8723,7 +8852,6 @@
           <w:sz w:val="32"/>
           <w:szCs w:val="32"/>
         </w:rPr>
-        <w:lastRenderedPageBreak/>
         <w:t xml:space="preserve">Caso d’uso </w:t>
       </w:r>
       <w:r>
@@ -8747,7 +8875,7 @@
         </w:rPr>
         <w:t>Registrazione cliente</w:t>
       </w:r>
-      <w:bookmarkEnd w:id="6"/>
+      <w:bookmarkEnd w:id="7"/>
     </w:p>
     <w:p>
       <w:pPr>
@@ -9483,7 +9611,7 @@
           <w:szCs w:val="32"/>
         </w:rPr>
       </w:pPr>
-      <w:bookmarkStart w:id="7" w:name="_Toc27465269"/>
+      <w:bookmarkStart w:id="8" w:name="_Toc27465269"/>
       <w:r>
         <w:rPr>
           <w:sz w:val="32"/>
@@ -9512,7 +9640,7 @@
         </w:rPr>
         <w:t>Rimozione componente</w:t>
       </w:r>
-      <w:bookmarkEnd w:id="7"/>
+      <w:bookmarkEnd w:id="8"/>
     </w:p>
     <w:p>
       <w:pPr>
@@ -9660,7 +9788,6 @@
                 <w:sz w:val="28"/>
                 <w:szCs w:val="28"/>
               </w:rPr>
-              <w:lastRenderedPageBreak/>
               <w:t>Scenario principale di successo</w:t>
             </w:r>
           </w:p>
@@ -9792,7 +9919,7 @@
           <w:szCs w:val="32"/>
         </w:rPr>
       </w:pPr>
-      <w:bookmarkStart w:id="8" w:name="_Toc27465270"/>
+      <w:bookmarkStart w:id="9" w:name="_Toc27465270"/>
       <w:r>
         <w:rPr>
           <w:sz w:val="32"/>
@@ -9821,7 +9948,7 @@
         </w:rPr>
         <w:t>Crea promozione</w:t>
       </w:r>
-      <w:bookmarkEnd w:id="8"/>
+      <w:bookmarkEnd w:id="9"/>
     </w:p>
     <w:p>
       <w:pPr>
@@ -10204,7 +10331,7 @@
           <w:szCs w:val="32"/>
         </w:rPr>
       </w:pPr>
-      <w:bookmarkStart w:id="9" w:name="_Toc27465271"/>
+      <w:bookmarkStart w:id="10" w:name="_Toc27465271"/>
       <w:r>
         <w:rPr>
           <w:sz w:val="32"/>
@@ -10233,7 +10360,7 @@
         </w:rPr>
         <w:t>Modifica ordine</w:t>
       </w:r>
-      <w:bookmarkEnd w:id="9"/>
+      <w:bookmarkEnd w:id="10"/>
     </w:p>
     <w:p>
       <w:pPr>
@@ -10344,7 +10471,6 @@
                 <w:sz w:val="28"/>
                 <w:szCs w:val="28"/>
               </w:rPr>
-              <w:lastRenderedPageBreak/>
               <w:t>Attore primario</w:t>
             </w:r>
           </w:p>
@@ -10500,7 +10626,7 @@
           <w:szCs w:val="32"/>
         </w:rPr>
       </w:pPr>
-      <w:bookmarkStart w:id="10" w:name="_Toc27465272"/>
+      <w:bookmarkStart w:id="11" w:name="_Toc27465272"/>
       <w:r>
         <w:rPr>
           <w:sz w:val="32"/>
@@ -10508,7 +10634,7 @@
         </w:rPr>
         <w:t>Regole di dominio</w:t>
       </w:r>
-      <w:bookmarkEnd w:id="10"/>
+      <w:bookmarkEnd w:id="11"/>
     </w:p>
     <w:p>
       <w:pPr>
@@ -10723,6 +10849,7 @@
           <w:sz w:val="28"/>
           <w:szCs w:val="28"/>
         </w:rPr>
+        <w:lastRenderedPageBreak/>
         <w:t xml:space="preserve">Una </w:t>
       </w:r>
       <w:r>
@@ -10829,21 +10956,17 @@
           <w:szCs w:val="32"/>
         </w:rPr>
       </w:pPr>
-      <w:bookmarkStart w:id="11" w:name="_Toc27465273"/>
+      <w:bookmarkStart w:id="12" w:name="_Toc27465273"/>
       <w:r>
         <w:rPr>
           <w:sz w:val="32"/>
           <w:szCs w:val="32"/>
         </w:rPr>
-        <w:lastRenderedPageBreak/>
         <w:t>Glossario</w:t>
       </w:r>
-      <w:bookmarkEnd w:id="11"/>
-    </w:p>
-    <w:p>
-      <w:bookmarkStart w:id="12" w:name="_GoBack"/>
       <w:bookmarkEnd w:id="12"/>
     </w:p>
+    <w:p/>
     <w:tbl>
       <w:tblPr>
         <w:tblStyle w:val="Grigliatabella"/>
@@ -11226,6 +11349,7 @@
                 <w:sz w:val="28"/>
                 <w:szCs w:val="28"/>
               </w:rPr>
+              <w:lastRenderedPageBreak/>
               <w:t xml:space="preserve">Le motherboard </w:t>
             </w:r>
             <w:r>
@@ -11395,6 +11519,7 @@
                 <w:sz w:val="28"/>
                 <w:szCs w:val="28"/>
               </w:rPr>
+              <w:lastRenderedPageBreak/>
               <w:t>PSU</w:t>
             </w:r>
           </w:p>
@@ -11532,7 +11657,6 @@
                 <w:sz w:val="28"/>
                 <w:szCs w:val="28"/>
               </w:rPr>
-              <w:lastRenderedPageBreak/>
               <w:t xml:space="preserve">I PSU sono divisi per categorie di efficienza </w:t>
             </w:r>
             <w:r>
@@ -11689,7 +11813,6 @@
                 <w:sz w:val="28"/>
                 <w:szCs w:val="28"/>
               </w:rPr>
-              <w:lastRenderedPageBreak/>
               <w:t>Efficienza di un PSU</w:t>
             </w:r>
           </w:p>
@@ -12004,6 +12127,7 @@
                 <w:sz w:val="28"/>
                 <w:szCs w:val="28"/>
               </w:rPr>
+              <w:lastRenderedPageBreak/>
               <w:t>A differenza di una memoria, un SSD in quanto esente da parti meccaniche comporta una serie di vantaggi:</w:t>
             </w:r>
           </w:p>
@@ -12164,6 +12288,7 @@
                 <w:sz w:val="28"/>
                 <w:szCs w:val="28"/>
               </w:rPr>
+              <w:lastRenderedPageBreak/>
               <w:t>Storage</w:t>
             </w:r>
             <w:r>
@@ -12236,15 +12361,7 @@
                 <w:sz w:val="28"/>
                 <w:szCs w:val="28"/>
               </w:rPr>
-              <w:t xml:space="preserve">), in elettronica e informatica indica un dispositivo di memoria di massa di tipo magnetico che utilizza uno o più dischi magnetizzati per </w:t>
-            </w:r>
-            <w:r>
-              <w:rPr>
-                <w:sz w:val="28"/>
-                <w:szCs w:val="28"/>
-              </w:rPr>
-              <w:lastRenderedPageBreak/>
-              <w:t>l'archiviazione di dati e applicazioni (file, programmi e sistemi operativi).</w:t>
+              <w:t>), in elettronica e informatica indica un dispositivo di memoria di massa di tipo magnetico che utilizza uno o più dischi magnetizzati per l'archiviazione di dati e applicazioni (file, programmi e sistemi operativi).</w:t>
             </w:r>
           </w:p>
         </w:tc>
@@ -12272,7 +12389,6 @@
                 <w:sz w:val="28"/>
                 <w:szCs w:val="28"/>
               </w:rPr>
-              <w:lastRenderedPageBreak/>
               <w:t>Configurazione</w:t>
             </w:r>
           </w:p>
@@ -12648,6 +12764,7 @@
           <w:szCs w:val="28"/>
           <w:lang w:eastAsia="en-GB"/>
         </w:rPr>
+        <w:lastRenderedPageBreak/>
         <w:t>In tale documento si possono osservare tutte le parti interessate e le loro necessità, ricordando che maggiori dettagli riguardo al soddisfacimento di queste ultime sono contenuti nel Modello dei casi d’uso.</w:t>
       </w:r>
     </w:p>
@@ -12982,6 +13099,7 @@
                 <w:sz w:val="28"/>
                 <w:szCs w:val="28"/>
               </w:rPr>
+              <w:lastRenderedPageBreak/>
               <w:t>Attor</w:t>
             </w:r>
             <w:r>
@@ -13205,7 +13323,6 @@
                 <w:sz w:val="28"/>
                 <w:szCs w:val="28"/>
               </w:rPr>
-              <w:lastRenderedPageBreak/>
               <w:t>Destinatari</w:t>
             </w:r>
           </w:p>
@@ -13592,6 +13709,7 @@
           <w:sz w:val="28"/>
           <w:szCs w:val="28"/>
         </w:rPr>
+        <w:lastRenderedPageBreak/>
         <w:t>Il</w:t>
       </w:r>
       <w:r>
@@ -13885,7 +14003,6 @@
         <w:docPartUnique/>
       </w:docPartObj>
     </w:sdtPr>
-    <w:sdtEndPr/>
     <w:sdtContent>
       <w:p>
         <w:pPr>
@@ -14927,6 +15044,92 @@
     </w:lvl>
   </w:abstractNum>
   <w:abstractNum w:abstractNumId="9" w15:restartNumberingAfterBreak="0">
+    <w:nsid w:val="17AE141A"/>
+    <w:multiLevelType w:val="hybridMultilevel"/>
+    <w:tmpl w:val="E33611BC"/>
+    <w:lvl w:ilvl="0" w:tplc="0410000F">
+      <w:start w:val="1"/>
+      <w:numFmt w:val="decimal"/>
+      <w:lvlText w:val="%1."/>
+      <w:lvlJc w:val="left"/>
+      <w:pPr>
+        <w:ind w:left="1068" w:hanging="360"/>
+      </w:pPr>
+    </w:lvl>
+    <w:lvl w:ilvl="1" w:tplc="04100019" w:tentative="1">
+      <w:start w:val="1"/>
+      <w:numFmt w:val="lowerLetter"/>
+      <w:lvlText w:val="%2."/>
+      <w:lvlJc w:val="left"/>
+      <w:pPr>
+        <w:ind w:left="1788" w:hanging="360"/>
+      </w:pPr>
+    </w:lvl>
+    <w:lvl w:ilvl="2" w:tplc="0410001B" w:tentative="1">
+      <w:start w:val="1"/>
+      <w:numFmt w:val="lowerRoman"/>
+      <w:lvlText w:val="%3."/>
+      <w:lvlJc w:val="right"/>
+      <w:pPr>
+        <w:ind w:left="2508" w:hanging="180"/>
+      </w:pPr>
+    </w:lvl>
+    <w:lvl w:ilvl="3" w:tplc="0410000F" w:tentative="1">
+      <w:start w:val="1"/>
+      <w:numFmt w:val="decimal"/>
+      <w:lvlText w:val="%4."/>
+      <w:lvlJc w:val="left"/>
+      <w:pPr>
+        <w:ind w:left="3228" w:hanging="360"/>
+      </w:pPr>
+    </w:lvl>
+    <w:lvl w:ilvl="4" w:tplc="04100019" w:tentative="1">
+      <w:start w:val="1"/>
+      <w:numFmt w:val="lowerLetter"/>
+      <w:lvlText w:val="%5."/>
+      <w:lvlJc w:val="left"/>
+      <w:pPr>
+        <w:ind w:left="3948" w:hanging="360"/>
+      </w:pPr>
+    </w:lvl>
+    <w:lvl w:ilvl="5" w:tplc="0410001B" w:tentative="1">
+      <w:start w:val="1"/>
+      <w:numFmt w:val="lowerRoman"/>
+      <w:lvlText w:val="%6."/>
+      <w:lvlJc w:val="right"/>
+      <w:pPr>
+        <w:ind w:left="4668" w:hanging="180"/>
+      </w:pPr>
+    </w:lvl>
+    <w:lvl w:ilvl="6" w:tplc="0410000F" w:tentative="1">
+      <w:start w:val="1"/>
+      <w:numFmt w:val="decimal"/>
+      <w:lvlText w:val="%7."/>
+      <w:lvlJc w:val="left"/>
+      <w:pPr>
+        <w:ind w:left="5388" w:hanging="360"/>
+      </w:pPr>
+    </w:lvl>
+    <w:lvl w:ilvl="7" w:tplc="04100019" w:tentative="1">
+      <w:start w:val="1"/>
+      <w:numFmt w:val="lowerLetter"/>
+      <w:lvlText w:val="%8."/>
+      <w:lvlJc w:val="left"/>
+      <w:pPr>
+        <w:ind w:left="6108" w:hanging="360"/>
+      </w:pPr>
+    </w:lvl>
+    <w:lvl w:ilvl="8" w:tplc="0410001B" w:tentative="1">
+      <w:start w:val="1"/>
+      <w:numFmt w:val="lowerRoman"/>
+      <w:lvlText w:val="%9."/>
+      <w:lvlJc w:val="right"/>
+      <w:pPr>
+        <w:ind w:left="6828" w:hanging="180"/>
+      </w:pPr>
+    </w:lvl>
+  </w:abstractNum>
+  <w:abstractNum w:abstractNumId="10" w15:restartNumberingAfterBreak="0">
     <w:nsid w:val="1A6550D9"/>
     <w:multiLevelType w:val="hybridMultilevel"/>
     <w:tmpl w:val="AD0C36AE"/>
@@ -15012,7 +15215,7 @@
       </w:pPr>
     </w:lvl>
   </w:abstractNum>
-  <w:abstractNum w:abstractNumId="10" w15:restartNumberingAfterBreak="0">
+  <w:abstractNum w:abstractNumId="11" w15:restartNumberingAfterBreak="0">
     <w:nsid w:val="1ACA6E44"/>
     <w:multiLevelType w:val="hybridMultilevel"/>
     <w:tmpl w:val="D174C9BA"/>
@@ -15125,7 +15328,7 @@
       </w:rPr>
     </w:lvl>
   </w:abstractNum>
-  <w:abstractNum w:abstractNumId="11" w15:restartNumberingAfterBreak="0">
+  <w:abstractNum w:abstractNumId="12" w15:restartNumberingAfterBreak="0">
     <w:nsid w:val="1DCE28A6"/>
     <w:multiLevelType w:val="multilevel"/>
     <w:tmpl w:val="7A4E9604"/>
@@ -15217,7 +15420,7 @@
       </w:pPr>
     </w:lvl>
   </w:abstractNum>
-  <w:abstractNum w:abstractNumId="12" w15:restartNumberingAfterBreak="0">
+  <w:abstractNum w:abstractNumId="13" w15:restartNumberingAfterBreak="0">
     <w:nsid w:val="1F7465C5"/>
     <w:multiLevelType w:val="hybridMultilevel"/>
     <w:tmpl w:val="E84EBD0E"/>
@@ -15330,7 +15533,7 @@
       </w:rPr>
     </w:lvl>
   </w:abstractNum>
-  <w:abstractNum w:abstractNumId="13" w15:restartNumberingAfterBreak="0">
+  <w:abstractNum w:abstractNumId="14" w15:restartNumberingAfterBreak="0">
     <w:nsid w:val="22821335"/>
     <w:multiLevelType w:val="hybridMultilevel"/>
     <w:tmpl w:val="F31AC828"/>
@@ -15443,7 +15646,179 @@
       </w:rPr>
     </w:lvl>
   </w:abstractNum>
-  <w:abstractNum w:abstractNumId="14" w15:restartNumberingAfterBreak="0">
+  <w:abstractNum w:abstractNumId="15" w15:restartNumberingAfterBreak="0">
+    <w:nsid w:val="23B17BAD"/>
+    <w:multiLevelType w:val="hybridMultilevel"/>
+    <w:tmpl w:val="6B46EEB6"/>
+    <w:lvl w:ilvl="0" w:tplc="0410000F">
+      <w:start w:val="1"/>
+      <w:numFmt w:val="decimal"/>
+      <w:lvlText w:val="%1."/>
+      <w:lvlJc w:val="left"/>
+      <w:pPr>
+        <w:ind w:left="1068" w:hanging="360"/>
+      </w:pPr>
+    </w:lvl>
+    <w:lvl w:ilvl="1" w:tplc="04100019" w:tentative="1">
+      <w:start w:val="1"/>
+      <w:numFmt w:val="lowerLetter"/>
+      <w:lvlText w:val="%2."/>
+      <w:lvlJc w:val="left"/>
+      <w:pPr>
+        <w:ind w:left="1788" w:hanging="360"/>
+      </w:pPr>
+    </w:lvl>
+    <w:lvl w:ilvl="2" w:tplc="0410001B" w:tentative="1">
+      <w:start w:val="1"/>
+      <w:numFmt w:val="lowerRoman"/>
+      <w:lvlText w:val="%3."/>
+      <w:lvlJc w:val="right"/>
+      <w:pPr>
+        <w:ind w:left="2508" w:hanging="180"/>
+      </w:pPr>
+    </w:lvl>
+    <w:lvl w:ilvl="3" w:tplc="0410000F" w:tentative="1">
+      <w:start w:val="1"/>
+      <w:numFmt w:val="decimal"/>
+      <w:lvlText w:val="%4."/>
+      <w:lvlJc w:val="left"/>
+      <w:pPr>
+        <w:ind w:left="3228" w:hanging="360"/>
+      </w:pPr>
+    </w:lvl>
+    <w:lvl w:ilvl="4" w:tplc="04100019" w:tentative="1">
+      <w:start w:val="1"/>
+      <w:numFmt w:val="lowerLetter"/>
+      <w:lvlText w:val="%5."/>
+      <w:lvlJc w:val="left"/>
+      <w:pPr>
+        <w:ind w:left="3948" w:hanging="360"/>
+      </w:pPr>
+    </w:lvl>
+    <w:lvl w:ilvl="5" w:tplc="0410001B" w:tentative="1">
+      <w:start w:val="1"/>
+      <w:numFmt w:val="lowerRoman"/>
+      <w:lvlText w:val="%6."/>
+      <w:lvlJc w:val="right"/>
+      <w:pPr>
+        <w:ind w:left="4668" w:hanging="180"/>
+      </w:pPr>
+    </w:lvl>
+    <w:lvl w:ilvl="6" w:tplc="0410000F" w:tentative="1">
+      <w:start w:val="1"/>
+      <w:numFmt w:val="decimal"/>
+      <w:lvlText w:val="%7."/>
+      <w:lvlJc w:val="left"/>
+      <w:pPr>
+        <w:ind w:left="5388" w:hanging="360"/>
+      </w:pPr>
+    </w:lvl>
+    <w:lvl w:ilvl="7" w:tplc="04100019" w:tentative="1">
+      <w:start w:val="1"/>
+      <w:numFmt w:val="lowerLetter"/>
+      <w:lvlText w:val="%8."/>
+      <w:lvlJc w:val="left"/>
+      <w:pPr>
+        <w:ind w:left="6108" w:hanging="360"/>
+      </w:pPr>
+    </w:lvl>
+    <w:lvl w:ilvl="8" w:tplc="0410001B" w:tentative="1">
+      <w:start w:val="1"/>
+      <w:numFmt w:val="lowerRoman"/>
+      <w:lvlText w:val="%9."/>
+      <w:lvlJc w:val="right"/>
+      <w:pPr>
+        <w:ind w:left="6828" w:hanging="180"/>
+      </w:pPr>
+    </w:lvl>
+  </w:abstractNum>
+  <w:abstractNum w:abstractNumId="16" w15:restartNumberingAfterBreak="0">
+    <w:nsid w:val="282A1DD4"/>
+    <w:multiLevelType w:val="hybridMultilevel"/>
+    <w:tmpl w:val="351CDEC8"/>
+    <w:lvl w:ilvl="0" w:tplc="0410000F">
+      <w:start w:val="1"/>
+      <w:numFmt w:val="decimal"/>
+      <w:lvlText w:val="%1."/>
+      <w:lvlJc w:val="left"/>
+      <w:pPr>
+        <w:ind w:left="1068" w:hanging="360"/>
+      </w:pPr>
+    </w:lvl>
+    <w:lvl w:ilvl="1" w:tplc="04100019" w:tentative="1">
+      <w:start w:val="1"/>
+      <w:numFmt w:val="lowerLetter"/>
+      <w:lvlText w:val="%2."/>
+      <w:lvlJc w:val="left"/>
+      <w:pPr>
+        <w:ind w:left="1788" w:hanging="360"/>
+      </w:pPr>
+    </w:lvl>
+    <w:lvl w:ilvl="2" w:tplc="0410001B" w:tentative="1">
+      <w:start w:val="1"/>
+      <w:numFmt w:val="lowerRoman"/>
+      <w:lvlText w:val="%3."/>
+      <w:lvlJc w:val="right"/>
+      <w:pPr>
+        <w:ind w:left="2508" w:hanging="180"/>
+      </w:pPr>
+    </w:lvl>
+    <w:lvl w:ilvl="3" w:tplc="0410000F" w:tentative="1">
+      <w:start w:val="1"/>
+      <w:numFmt w:val="decimal"/>
+      <w:lvlText w:val="%4."/>
+      <w:lvlJc w:val="left"/>
+      <w:pPr>
+        <w:ind w:left="3228" w:hanging="360"/>
+      </w:pPr>
+    </w:lvl>
+    <w:lvl w:ilvl="4" w:tplc="04100019" w:tentative="1">
+      <w:start w:val="1"/>
+      <w:numFmt w:val="lowerLetter"/>
+      <w:lvlText w:val="%5."/>
+      <w:lvlJc w:val="left"/>
+      <w:pPr>
+        <w:ind w:left="3948" w:hanging="360"/>
+      </w:pPr>
+    </w:lvl>
+    <w:lvl w:ilvl="5" w:tplc="0410001B" w:tentative="1">
+      <w:start w:val="1"/>
+      <w:numFmt w:val="lowerRoman"/>
+      <w:lvlText w:val="%6."/>
+      <w:lvlJc w:val="right"/>
+      <w:pPr>
+        <w:ind w:left="4668" w:hanging="180"/>
+      </w:pPr>
+    </w:lvl>
+    <w:lvl w:ilvl="6" w:tplc="0410000F" w:tentative="1">
+      <w:start w:val="1"/>
+      <w:numFmt w:val="decimal"/>
+      <w:lvlText w:val="%7."/>
+      <w:lvlJc w:val="left"/>
+      <w:pPr>
+        <w:ind w:left="5388" w:hanging="360"/>
+      </w:pPr>
+    </w:lvl>
+    <w:lvl w:ilvl="7" w:tplc="04100019" w:tentative="1">
+      <w:start w:val="1"/>
+      <w:numFmt w:val="lowerLetter"/>
+      <w:lvlText w:val="%8."/>
+      <w:lvlJc w:val="left"/>
+      <w:pPr>
+        <w:ind w:left="6108" w:hanging="360"/>
+      </w:pPr>
+    </w:lvl>
+    <w:lvl w:ilvl="8" w:tplc="0410001B" w:tentative="1">
+      <w:start w:val="1"/>
+      <w:numFmt w:val="lowerRoman"/>
+      <w:lvlText w:val="%9."/>
+      <w:lvlJc w:val="right"/>
+      <w:pPr>
+        <w:ind w:left="6828" w:hanging="180"/>
+      </w:pPr>
+    </w:lvl>
+  </w:abstractNum>
+  <w:abstractNum w:abstractNumId="17" w15:restartNumberingAfterBreak="0">
     <w:nsid w:val="2D4F6174"/>
     <w:multiLevelType w:val="hybridMultilevel"/>
     <w:tmpl w:val="D8FE0A4E"/>
@@ -15529,7 +15904,7 @@
       </w:pPr>
     </w:lvl>
   </w:abstractNum>
-  <w:abstractNum w:abstractNumId="15" w15:restartNumberingAfterBreak="0">
+  <w:abstractNum w:abstractNumId="18" w15:restartNumberingAfterBreak="0">
     <w:nsid w:val="2F712BFF"/>
     <w:multiLevelType w:val="hybridMultilevel"/>
     <w:tmpl w:val="24148438"/>
@@ -15615,7 +15990,7 @@
       </w:pPr>
     </w:lvl>
   </w:abstractNum>
-  <w:abstractNum w:abstractNumId="16" w15:restartNumberingAfterBreak="0">
+  <w:abstractNum w:abstractNumId="19" w15:restartNumberingAfterBreak="0">
     <w:nsid w:val="30114B64"/>
     <w:multiLevelType w:val="hybridMultilevel"/>
     <w:tmpl w:val="17C09B16"/>
@@ -15728,7 +16103,7 @@
       </w:rPr>
     </w:lvl>
   </w:abstractNum>
-  <w:abstractNum w:abstractNumId="17" w15:restartNumberingAfterBreak="0">
+  <w:abstractNum w:abstractNumId="20" w15:restartNumberingAfterBreak="0">
     <w:nsid w:val="326C28D6"/>
     <w:multiLevelType w:val="hybridMultilevel"/>
     <w:tmpl w:val="B8E6E698"/>
@@ -15841,7 +16216,7 @@
       </w:rPr>
     </w:lvl>
   </w:abstractNum>
-  <w:abstractNum w:abstractNumId="18" w15:restartNumberingAfterBreak="0">
+  <w:abstractNum w:abstractNumId="21" w15:restartNumberingAfterBreak="0">
     <w:nsid w:val="32D25819"/>
     <w:multiLevelType w:val="hybridMultilevel"/>
     <w:tmpl w:val="E33611BC"/>
@@ -15927,7 +16302,7 @@
       </w:pPr>
     </w:lvl>
   </w:abstractNum>
-  <w:abstractNum w:abstractNumId="19" w15:restartNumberingAfterBreak="0">
+  <w:abstractNum w:abstractNumId="22" w15:restartNumberingAfterBreak="0">
     <w:nsid w:val="3600608E"/>
     <w:multiLevelType w:val="hybridMultilevel"/>
     <w:tmpl w:val="DE62E1FE"/>
@@ -16013,7 +16388,7 @@
       </w:pPr>
     </w:lvl>
   </w:abstractNum>
-  <w:abstractNum w:abstractNumId="20" w15:restartNumberingAfterBreak="0">
+  <w:abstractNum w:abstractNumId="23" w15:restartNumberingAfterBreak="0">
     <w:nsid w:val="423C38F6"/>
     <w:multiLevelType w:val="hybridMultilevel"/>
     <w:tmpl w:val="D6086A82"/>
@@ -16126,7 +16501,7 @@
       </w:rPr>
     </w:lvl>
   </w:abstractNum>
-  <w:abstractNum w:abstractNumId="21" w15:restartNumberingAfterBreak="0">
+  <w:abstractNum w:abstractNumId="24" w15:restartNumberingAfterBreak="0">
     <w:nsid w:val="42F86B0C"/>
     <w:multiLevelType w:val="hybridMultilevel"/>
     <w:tmpl w:val="EFA66A26"/>
@@ -16239,7 +16614,7 @@
       </w:rPr>
     </w:lvl>
   </w:abstractNum>
-  <w:abstractNum w:abstractNumId="22" w15:restartNumberingAfterBreak="0">
+  <w:abstractNum w:abstractNumId="25" w15:restartNumberingAfterBreak="0">
     <w:nsid w:val="49465774"/>
     <w:multiLevelType w:val="hybridMultilevel"/>
     <w:tmpl w:val="7912028E"/>
@@ -16352,7 +16727,7 @@
       </w:rPr>
     </w:lvl>
   </w:abstractNum>
-  <w:abstractNum w:abstractNumId="23" w15:restartNumberingAfterBreak="0">
+  <w:abstractNum w:abstractNumId="26" w15:restartNumberingAfterBreak="0">
     <w:nsid w:val="4CCE3B6E"/>
     <w:multiLevelType w:val="hybridMultilevel"/>
     <w:tmpl w:val="5E36CBE4"/>
@@ -16465,7 +16840,7 @@
       </w:rPr>
     </w:lvl>
   </w:abstractNum>
-  <w:abstractNum w:abstractNumId="24" w15:restartNumberingAfterBreak="0">
+  <w:abstractNum w:abstractNumId="27" w15:restartNumberingAfterBreak="0">
     <w:nsid w:val="572D2EE3"/>
     <w:multiLevelType w:val="hybridMultilevel"/>
     <w:tmpl w:val="2AAA10C8"/>
@@ -16554,7 +16929,7 @@
       </w:pPr>
     </w:lvl>
   </w:abstractNum>
-  <w:abstractNum w:abstractNumId="25" w15:restartNumberingAfterBreak="0">
+  <w:abstractNum w:abstractNumId="28" w15:restartNumberingAfterBreak="0">
     <w:nsid w:val="5ADF5846"/>
     <w:multiLevelType w:val="hybridMultilevel"/>
     <w:tmpl w:val="16B21E28"/>
@@ -16640,7 +17015,7 @@
       </w:pPr>
     </w:lvl>
   </w:abstractNum>
-  <w:abstractNum w:abstractNumId="26" w15:restartNumberingAfterBreak="0">
+  <w:abstractNum w:abstractNumId="29" w15:restartNumberingAfterBreak="0">
     <w:nsid w:val="610E13F0"/>
     <w:multiLevelType w:val="hybridMultilevel"/>
     <w:tmpl w:val="004E249E"/>
@@ -16726,7 +17101,7 @@
       </w:pPr>
     </w:lvl>
   </w:abstractNum>
-  <w:abstractNum w:abstractNumId="27" w15:restartNumberingAfterBreak="0">
+  <w:abstractNum w:abstractNumId="30" w15:restartNumberingAfterBreak="0">
     <w:nsid w:val="67406278"/>
     <w:multiLevelType w:val="hybridMultilevel"/>
     <w:tmpl w:val="B4D4AE7A"/>
@@ -16839,7 +17214,93 @@
       </w:rPr>
     </w:lvl>
   </w:abstractNum>
-  <w:abstractNum w:abstractNumId="28" w15:restartNumberingAfterBreak="0">
+  <w:abstractNum w:abstractNumId="31" w15:restartNumberingAfterBreak="0">
+    <w:nsid w:val="68DB7198"/>
+    <w:multiLevelType w:val="hybridMultilevel"/>
+    <w:tmpl w:val="42843FAC"/>
+    <w:lvl w:ilvl="0" w:tplc="0410000F">
+      <w:start w:val="1"/>
+      <w:numFmt w:val="decimal"/>
+      <w:lvlText w:val="%1."/>
+      <w:lvlJc w:val="left"/>
+      <w:pPr>
+        <w:ind w:left="1068" w:hanging="360"/>
+      </w:pPr>
+    </w:lvl>
+    <w:lvl w:ilvl="1" w:tplc="04100019" w:tentative="1">
+      <w:start w:val="1"/>
+      <w:numFmt w:val="lowerLetter"/>
+      <w:lvlText w:val="%2."/>
+      <w:lvlJc w:val="left"/>
+      <w:pPr>
+        <w:ind w:left="1788" w:hanging="360"/>
+      </w:pPr>
+    </w:lvl>
+    <w:lvl w:ilvl="2" w:tplc="0410001B" w:tentative="1">
+      <w:start w:val="1"/>
+      <w:numFmt w:val="lowerRoman"/>
+      <w:lvlText w:val="%3."/>
+      <w:lvlJc w:val="right"/>
+      <w:pPr>
+        <w:ind w:left="2508" w:hanging="180"/>
+      </w:pPr>
+    </w:lvl>
+    <w:lvl w:ilvl="3" w:tplc="0410000F" w:tentative="1">
+      <w:start w:val="1"/>
+      <w:numFmt w:val="decimal"/>
+      <w:lvlText w:val="%4."/>
+      <w:lvlJc w:val="left"/>
+      <w:pPr>
+        <w:ind w:left="3228" w:hanging="360"/>
+      </w:pPr>
+    </w:lvl>
+    <w:lvl w:ilvl="4" w:tplc="04100019" w:tentative="1">
+      <w:start w:val="1"/>
+      <w:numFmt w:val="lowerLetter"/>
+      <w:lvlText w:val="%5."/>
+      <w:lvlJc w:val="left"/>
+      <w:pPr>
+        <w:ind w:left="3948" w:hanging="360"/>
+      </w:pPr>
+    </w:lvl>
+    <w:lvl w:ilvl="5" w:tplc="0410001B" w:tentative="1">
+      <w:start w:val="1"/>
+      <w:numFmt w:val="lowerRoman"/>
+      <w:lvlText w:val="%6."/>
+      <w:lvlJc w:val="right"/>
+      <w:pPr>
+        <w:ind w:left="4668" w:hanging="180"/>
+      </w:pPr>
+    </w:lvl>
+    <w:lvl w:ilvl="6" w:tplc="0410000F" w:tentative="1">
+      <w:start w:val="1"/>
+      <w:numFmt w:val="decimal"/>
+      <w:lvlText w:val="%7."/>
+      <w:lvlJc w:val="left"/>
+      <w:pPr>
+        <w:ind w:left="5388" w:hanging="360"/>
+      </w:pPr>
+    </w:lvl>
+    <w:lvl w:ilvl="7" w:tplc="04100019" w:tentative="1">
+      <w:start w:val="1"/>
+      <w:numFmt w:val="lowerLetter"/>
+      <w:lvlText w:val="%8."/>
+      <w:lvlJc w:val="left"/>
+      <w:pPr>
+        <w:ind w:left="6108" w:hanging="360"/>
+      </w:pPr>
+    </w:lvl>
+    <w:lvl w:ilvl="8" w:tplc="0410001B" w:tentative="1">
+      <w:start w:val="1"/>
+      <w:numFmt w:val="lowerRoman"/>
+      <w:lvlText w:val="%9."/>
+      <w:lvlJc w:val="right"/>
+      <w:pPr>
+        <w:ind w:left="6828" w:hanging="180"/>
+      </w:pPr>
+    </w:lvl>
+  </w:abstractNum>
+  <w:abstractNum w:abstractNumId="32" w15:restartNumberingAfterBreak="0">
     <w:nsid w:val="6ADD5D33"/>
     <w:multiLevelType w:val="hybridMultilevel"/>
     <w:tmpl w:val="004E249E"/>
@@ -16925,7 +17386,7 @@
       </w:pPr>
     </w:lvl>
   </w:abstractNum>
-  <w:abstractNum w:abstractNumId="29" w15:restartNumberingAfterBreak="0">
+  <w:abstractNum w:abstractNumId="33" w15:restartNumberingAfterBreak="0">
     <w:nsid w:val="72697B41"/>
     <w:multiLevelType w:val="hybridMultilevel"/>
     <w:tmpl w:val="6B46EEB6"/>
@@ -17011,7 +17472,7 @@
       </w:pPr>
     </w:lvl>
   </w:abstractNum>
-  <w:abstractNum w:abstractNumId="30" w15:restartNumberingAfterBreak="0">
+  <w:abstractNum w:abstractNumId="34" w15:restartNumberingAfterBreak="0">
     <w:nsid w:val="75E8154B"/>
     <w:multiLevelType w:val="hybridMultilevel"/>
     <w:tmpl w:val="351CDEC8"/>
@@ -17098,46 +17559,46 @@
     </w:lvl>
   </w:abstractNum>
   <w:num w:numId="1">
+    <w:abstractNumId w:val="26"/>
+  </w:num>
+  <w:num w:numId="2">
     <w:abstractNumId w:val="23"/>
   </w:num>
-  <w:num w:numId="2">
-    <w:abstractNumId w:val="20"/>
-  </w:num>
   <w:num w:numId="3">
-    <w:abstractNumId w:val="9"/>
+    <w:abstractNumId w:val="10"/>
   </w:num>
   <w:num w:numId="4">
-    <w:abstractNumId w:val="14"/>
+    <w:abstractNumId w:val="17"/>
   </w:num>
   <w:num w:numId="5">
     <w:abstractNumId w:val="0"/>
   </w:num>
   <w:num w:numId="6">
-    <w:abstractNumId w:val="17"/>
+    <w:abstractNumId w:val="20"/>
   </w:num>
   <w:num w:numId="7">
-    <w:abstractNumId w:val="30"/>
+    <w:abstractNumId w:val="34"/>
   </w:num>
   <w:num w:numId="8">
-    <w:abstractNumId w:val="18"/>
+    <w:abstractNumId w:val="21"/>
   </w:num>
   <w:num w:numId="9">
     <w:abstractNumId w:val="5"/>
   </w:num>
   <w:num w:numId="10">
-    <w:abstractNumId w:val="29"/>
+    <w:abstractNumId w:val="33"/>
   </w:num>
   <w:num w:numId="11">
-    <w:abstractNumId w:val="11"/>
+    <w:abstractNumId w:val="12"/>
   </w:num>
   <w:num w:numId="12">
-    <w:abstractNumId w:val="15"/>
+    <w:abstractNumId w:val="18"/>
   </w:num>
   <w:num w:numId="13">
     <w:abstractNumId w:val="3"/>
   </w:num>
   <w:num w:numId="14">
-    <w:abstractNumId w:val="13"/>
+    <w:abstractNumId w:val="14"/>
   </w:num>
   <w:num w:numId="15">
     <w:abstractNumId w:val="2"/>
@@ -17146,13 +17607,13 @@
     <w:abstractNumId w:val="4"/>
   </w:num>
   <w:num w:numId="17">
-    <w:abstractNumId w:val="27"/>
+    <w:abstractNumId w:val="30"/>
   </w:num>
   <w:num w:numId="18">
-    <w:abstractNumId w:val="12"/>
+    <w:abstractNumId w:val="13"/>
   </w:num>
   <w:num w:numId="19">
-    <w:abstractNumId w:val="22"/>
+    <w:abstractNumId w:val="25"/>
   </w:num>
   <w:num w:numId="20">
     <w:abstractNumId w:val="7"/>
@@ -17161,25 +17622,25 @@
     <w:abstractNumId w:val="8"/>
   </w:num>
   <w:num w:numId="22">
-    <w:abstractNumId w:val="25"/>
+    <w:abstractNumId w:val="28"/>
   </w:num>
   <w:num w:numId="23">
-    <w:abstractNumId w:val="26"/>
+    <w:abstractNumId w:val="29"/>
   </w:num>
   <w:num w:numId="24">
     <w:abstractNumId w:val="6"/>
   </w:num>
   <w:num w:numId="25">
-    <w:abstractNumId w:val="21"/>
+    <w:abstractNumId w:val="24"/>
   </w:num>
   <w:num w:numId="26">
-    <w:abstractNumId w:val="28"/>
+    <w:abstractNumId w:val="32"/>
   </w:num>
   <w:num w:numId="27">
-    <w:abstractNumId w:val="16"/>
+    <w:abstractNumId w:val="19"/>
   </w:num>
   <w:num w:numId="28">
-    <w:abstractNumId w:val="14"/>
+    <w:abstractNumId w:val="17"/>
     <w:lvlOverride w:ilvl="0">
       <w:startOverride w:val="1"/>
     </w:lvlOverride>
@@ -17209,16 +17670,28 @@
     </w:lvlOverride>
   </w:num>
   <w:num w:numId="29">
-    <w:abstractNumId w:val="19"/>
+    <w:abstractNumId w:val="22"/>
   </w:num>
   <w:num w:numId="30">
-    <w:abstractNumId w:val="10"/>
+    <w:abstractNumId w:val="11"/>
   </w:num>
   <w:num w:numId="31">
     <w:abstractNumId w:val="1"/>
   </w:num>
   <w:num w:numId="32">
-    <w:abstractNumId w:val="24"/>
+    <w:abstractNumId w:val="27"/>
+  </w:num>
+  <w:num w:numId="33">
+    <w:abstractNumId w:val="16"/>
+  </w:num>
+  <w:num w:numId="34">
+    <w:abstractNumId w:val="9"/>
+  </w:num>
+  <w:num w:numId="35">
+    <w:abstractNumId w:val="31"/>
+  </w:num>
+  <w:num w:numId="36">
+    <w:abstractNumId w:val="15"/>
   </w:num>
 </w:numbering>
 </file>
@@ -18147,7 +18620,7 @@
 </file>
 
 <file path=customXml/itemProps1.xml><?xml version="1.0" encoding="utf-8"?>
-<ds:datastoreItem xmlns:ds="http://schemas.openxmlformats.org/officeDocument/2006/customXml" ds:itemID="{7FCFE422-B995-46E2-94D6-653D6239E07B}">
+<ds:datastoreItem xmlns:ds="http://schemas.openxmlformats.org/officeDocument/2006/customXml" ds:itemID="{88F7003A-E206-425B-A7A5-C66DD97A8A44}">
   <ds:schemaRefs>
     <ds:schemaRef ds:uri="http://schemas.openxmlformats.org/officeDocument/2006/bibliography"/>
   </ds:schemaRefs>

</xml_diff>